<commit_message>
symmetric vs asymmetric encryption
</commit_message>
<xml_diff>
--- a/EVADING & COMPUTING/Cryptography For Ethical Hackers.docx
+++ b/EVADING & COMPUTING/Cryptography For Ethical Hackers.docx
@@ -175,6 +175,246 @@
     </w:p>
     <w:p>
       <w:pPr>
+        <w:pStyle w:val="2"/>
+        <w:shd w:val="clear" w:color="auto" w:fill="10162F"/>
+        <w:rPr>
+          <w:rFonts w:ascii="Segoe UI" w:hAnsi="Segoe UI" w:cs="Segoe UI"/>
+          <w:color w:val="FFFFFF"/>
+          <w:lang w:val="en-US"/>
+        </w:rPr>
+      </w:pPr>
+      <w:r>
+        <w:rPr>
+          <w:rFonts w:ascii="Segoe UI" w:hAnsi="Segoe UI" w:cs="Segoe UI"/>
+          <w:color w:val="FFFFFF"/>
+          <w:lang w:val="en-US"/>
+        </w:rPr>
+        <w:t>Key Concepts</w:t>
+      </w:r>
+    </w:p>
+    <w:p>
+      <w:pPr>
+        <w:pStyle w:val="3"/>
+        <w:shd w:val="clear" w:color="auto" w:fill="10162F"/>
+        <w:rPr>
+          <w:rFonts w:ascii="Segoe UI" w:hAnsi="Segoe UI" w:cs="Segoe UI"/>
+          <w:color w:val="FFFFFF"/>
+          <w:lang w:val="en-US"/>
+        </w:rPr>
+      </w:pPr>
+      <w:r>
+        <w:rPr>
+          <w:rFonts w:ascii="Segoe UI" w:hAnsi="Segoe UI" w:cs="Segoe UI"/>
+          <w:color w:val="FFFFFF"/>
+          <w:lang w:val="en-US"/>
+        </w:rPr>
+        <w:t>Symmetric Vs. Asymmetric Encryption</w:t>
+      </w:r>
+    </w:p>
+    <w:p>
+      <w:pPr>
+        <w:pStyle w:val="stylesprpz3d"/>
+        <w:shd w:val="clear" w:color="auto" w:fill="10162F"/>
+        <w:spacing w:before="0" w:beforeAutospacing="0"/>
+        <w:rPr>
+          <w:rFonts w:ascii="Segoe UI" w:hAnsi="Segoe UI" w:cs="Segoe UI"/>
+          <w:color w:val="FFFFFF"/>
+          <w:lang w:val="en-US"/>
+        </w:rPr>
+      </w:pPr>
+      <w:r>
+        <w:rPr>
+          <w:rStyle w:val="a3"/>
+          <w:rFonts w:ascii="Segoe UI" w:hAnsi="Segoe UI" w:cs="Segoe UI"/>
+          <w:color w:val="FFFFFF"/>
+          <w:lang w:val="en-US"/>
+        </w:rPr>
+        <w:t>Symmetric encryption</w:t>
+      </w:r>
+      <w:r>
+        <w:rPr>
+          <w:rFonts w:ascii="Segoe UI" w:hAnsi="Segoe UI" w:cs="Segoe UI"/>
+          <w:color w:val="FFFFFF"/>
+          <w:lang w:val="en-US"/>
+        </w:rPr>
+        <w:t> uses the same key to encrypt and decrypt data. Symmetric encryption is faster than asymmetric encryption, but if someone is able to obtain the key from symmetric encryption, they can read and secretly modify any data they intercept.</w:t>
+      </w:r>
+    </w:p>
+    <w:p>
+      <w:pPr>
+        <w:jc w:val="center"/>
+        <w:rPr>
+          <w:lang w:val="en-US"/>
+        </w:rPr>
+      </w:pPr>
+      <w:r>
+        <w:rPr>
+          <w:noProof/>
+          <w:lang w:val="en-US"/>
+        </w:rPr>
+        <w:drawing>
+          <wp:inline distT="0" distB="0" distL="0" distR="0" wp14:anchorId="02DCA3A4" wp14:editId="21C5FEA1">
+            <wp:extent cx="5935980" cy="2346960"/>
+            <wp:effectExtent l="0" t="0" r="7620" b="0"/>
+            <wp:docPr id="1438540045" name="Рисунок 6"/>
+            <wp:cNvGraphicFramePr>
+              <a:graphicFrameLocks xmlns:a="http://schemas.openxmlformats.org/drawingml/2006/main" noChangeAspect="1"/>
+            </wp:cNvGraphicFramePr>
+            <a:graphic xmlns:a="http://schemas.openxmlformats.org/drawingml/2006/main">
+              <a:graphicData uri="http://schemas.openxmlformats.org/drawingml/2006/picture">
+                <pic:pic xmlns:pic="http://schemas.openxmlformats.org/drawingml/2006/picture">
+                  <pic:nvPicPr>
+                    <pic:cNvPr id="0" name="Picture 26"/>
+                    <pic:cNvPicPr>
+                      <a:picLocks noChangeAspect="1" noChangeArrowheads="1"/>
+                    </pic:cNvPicPr>
+                  </pic:nvPicPr>
+                  <pic:blipFill>
+                    <a:blip r:embed="rId4">
+                      <a:extLst>
+                        <a:ext uri="{28A0092B-C50C-407E-A947-70E740481C1C}">
+                          <a14:useLocalDpi xmlns:a14="http://schemas.microsoft.com/office/drawing/2010/main" val="0"/>
+                        </a:ext>
+                      </a:extLst>
+                    </a:blip>
+                    <a:srcRect/>
+                    <a:stretch>
+                      <a:fillRect/>
+                    </a:stretch>
+                  </pic:blipFill>
+                  <pic:spPr bwMode="auto">
+                    <a:xfrm>
+                      <a:off x="0" y="0"/>
+                      <a:ext cx="5935980" cy="2346960"/>
+                    </a:xfrm>
+                    <a:prstGeom prst="rect">
+                      <a:avLst/>
+                    </a:prstGeom>
+                    <a:noFill/>
+                    <a:ln>
+                      <a:noFill/>
+                    </a:ln>
+                  </pic:spPr>
+                </pic:pic>
+              </a:graphicData>
+            </a:graphic>
+          </wp:inline>
+        </w:drawing>
+      </w:r>
+    </w:p>
+    <w:p>
+      <w:pPr>
+        <w:jc w:val="both"/>
+        <w:rPr>
+          <w:rFonts w:ascii="Segoe UI" w:hAnsi="Segoe UI" w:cs="Segoe UI"/>
+          <w:color w:val="FFFFFF"/>
+          <w:sz w:val="27"/>
+          <w:szCs w:val="27"/>
+          <w:shd w:val="clear" w:color="auto" w:fill="10162F"/>
+          <w:lang w:val="en-US"/>
+        </w:rPr>
+      </w:pPr>
+      <w:r>
+        <w:rPr>
+          <w:rStyle w:val="a3"/>
+          <w:rFonts w:ascii="Segoe UI" w:hAnsi="Segoe UI" w:cs="Segoe UI"/>
+          <w:color w:val="FFFFFF"/>
+          <w:sz w:val="27"/>
+          <w:szCs w:val="27"/>
+          <w:shd w:val="clear" w:color="auto" w:fill="10162F"/>
+          <w:lang w:val="en-US"/>
+        </w:rPr>
+        <w:t>Asymmetric</w:t>
+      </w:r>
+      <w:r>
+        <w:rPr>
+          <w:rFonts w:ascii="Segoe UI" w:hAnsi="Segoe UI" w:cs="Segoe UI"/>
+          <w:color w:val="FFFFFF"/>
+          <w:sz w:val="27"/>
+          <w:szCs w:val="27"/>
+          <w:shd w:val="clear" w:color="auto" w:fill="10162F"/>
+          <w:lang w:val="en-US"/>
+        </w:rPr>
+        <w:t xml:space="preserve"> encryption uses separate keys to encrypt and decrypt data. Asymmetric encryption is slower than symmetric encryption, but it’s harder for an attacker to read or modify intercepted communications. Asymmetric </w:t>
+      </w:r>
+      <w:r>
+        <w:rPr>
+          <w:rFonts w:ascii="Segoe UI" w:hAnsi="Segoe UI" w:cs="Segoe UI"/>
+          <w:color w:val="FFFFFF"/>
+          <w:sz w:val="27"/>
+          <w:szCs w:val="27"/>
+          <w:shd w:val="clear" w:color="auto" w:fill="10162F"/>
+          <w:lang w:val="en-US"/>
+        </w:rPr>
+        <w:lastRenderedPageBreak/>
+        <w:t>encryption can also be used to verify identity as well as verify the authenticity of documents.</w:t>
+      </w:r>
+    </w:p>
+    <w:p>
+      <w:pPr>
+        <w:jc w:val="center"/>
+        <w:rPr>
+          <w:lang w:val="en-US"/>
+        </w:rPr>
+      </w:pPr>
+      <w:r>
+        <w:rPr>
+          <w:noProof/>
+          <w:lang w:val="en-US"/>
+        </w:rPr>
+        <w:drawing>
+          <wp:inline distT="0" distB="0" distL="0" distR="0" wp14:anchorId="7D97BCC2" wp14:editId="26FA5ECE">
+            <wp:extent cx="5935980" cy="2232660"/>
+            <wp:effectExtent l="0" t="0" r="7620" b="0"/>
+            <wp:docPr id="1599474031" name="Рисунок 7"/>
+            <wp:cNvGraphicFramePr>
+              <a:graphicFrameLocks xmlns:a="http://schemas.openxmlformats.org/drawingml/2006/main" noChangeAspect="1"/>
+            </wp:cNvGraphicFramePr>
+            <a:graphic xmlns:a="http://schemas.openxmlformats.org/drawingml/2006/main">
+              <a:graphicData uri="http://schemas.openxmlformats.org/drawingml/2006/picture">
+                <pic:pic xmlns:pic="http://schemas.openxmlformats.org/drawingml/2006/picture">
+                  <pic:nvPicPr>
+                    <pic:cNvPr id="0" name="Picture 27"/>
+                    <pic:cNvPicPr>
+                      <a:picLocks noChangeAspect="1" noChangeArrowheads="1"/>
+                    </pic:cNvPicPr>
+                  </pic:nvPicPr>
+                  <pic:blipFill>
+                    <a:blip r:embed="rId5">
+                      <a:extLst>
+                        <a:ext uri="{28A0092B-C50C-407E-A947-70E740481C1C}">
+                          <a14:useLocalDpi xmlns:a14="http://schemas.microsoft.com/office/drawing/2010/main" val="0"/>
+                        </a:ext>
+                      </a:extLst>
+                    </a:blip>
+                    <a:srcRect/>
+                    <a:stretch>
+                      <a:fillRect/>
+                    </a:stretch>
+                  </pic:blipFill>
+                  <pic:spPr bwMode="auto">
+                    <a:xfrm>
+                      <a:off x="0" y="0"/>
+                      <a:ext cx="5935980" cy="2232660"/>
+                    </a:xfrm>
+                    <a:prstGeom prst="rect">
+                      <a:avLst/>
+                    </a:prstGeom>
+                    <a:noFill/>
+                    <a:ln>
+                      <a:noFill/>
+                    </a:ln>
+                  </pic:spPr>
+                </pic:pic>
+              </a:graphicData>
+            </a:graphic>
+          </wp:inline>
+        </w:drawing>
+      </w:r>
+    </w:p>
+    <w:p>
+      <w:pPr>
+        <w:jc w:val="both"/>
         <w:rPr>
           <w:lang w:val="en-US"/>
         </w:rPr>
@@ -635,6 +875,29 @@
       <w14:ligatures w14:val="none"/>
     </w:rPr>
   </w:style>
+  <w:style w:type="paragraph" w:styleId="3">
+    <w:name w:val="heading 3"/>
+    <w:basedOn w:val="a"/>
+    <w:next w:val="a"/>
+    <w:link w:val="30"/>
+    <w:uiPriority w:val="9"/>
+    <w:semiHidden/>
+    <w:unhideWhenUsed/>
+    <w:qFormat/>
+    <w:rsid w:val="00FC25EB"/>
+    <w:pPr>
+      <w:keepNext/>
+      <w:keepLines/>
+      <w:spacing w:before="40" w:after="0"/>
+      <w:outlineLvl w:val="2"/>
+    </w:pPr>
+    <w:rPr>
+      <w:rFonts w:asciiTheme="majorHAnsi" w:eastAsiaTheme="majorEastAsia" w:hAnsiTheme="majorHAnsi" w:cstheme="majorBidi"/>
+      <w:color w:val="1F3763" w:themeColor="accent1" w:themeShade="7F"/>
+      <w:sz w:val="24"/>
+      <w:szCs w:val="24"/>
+    </w:rPr>
+  </w:style>
   <w:style w:type="character" w:default="1" w:styleId="a0">
     <w:name w:val="Default Paragraph Font"/>
     <w:uiPriority w:val="1"/>
@@ -742,6 +1005,20 @@
     <w:rPr>
       <w:b/>
       <w:bCs/>
+    </w:rPr>
+  </w:style>
+  <w:style w:type="character" w:customStyle="1" w:styleId="30">
+    <w:name w:val="Заголовок 3 Знак"/>
+    <w:basedOn w:val="a0"/>
+    <w:link w:val="3"/>
+    <w:uiPriority w:val="9"/>
+    <w:semiHidden/>
+    <w:rsid w:val="00FC25EB"/>
+    <w:rPr>
+      <w:rFonts w:asciiTheme="majorHAnsi" w:eastAsiaTheme="majorEastAsia" w:hAnsiTheme="majorHAnsi" w:cstheme="majorBidi"/>
+      <w:color w:val="1F3763" w:themeColor="accent1" w:themeShade="7F"/>
+      <w:sz w:val="24"/>
+      <w:szCs w:val="24"/>
     </w:rPr>
   </w:style>
 </w:styles>

</xml_diff>

<commit_message>
cryptography in the world of an ethical hacker
</commit_message>
<xml_diff>
--- a/EVADING & COMPUTING/Cryptography For Ethical Hackers.docx
+++ b/EVADING & COMPUTING/Cryptography For Ethical Hackers.docx
@@ -870,6 +870,325 @@
     </w:p>
     <w:p>
       <w:pPr>
+        <w:pStyle w:val="2"/>
+        <w:shd w:val="clear" w:color="auto" w:fill="10162F"/>
+        <w:rPr>
+          <w:rFonts w:ascii="Segoe UI" w:hAnsi="Segoe UI" w:cs="Segoe UI"/>
+          <w:color w:val="FFFFFF"/>
+          <w:lang w:val="en-US"/>
+        </w:rPr>
+      </w:pPr>
+      <w:r>
+        <w:rPr>
+          <w:rFonts w:ascii="Segoe UI" w:hAnsi="Segoe UI" w:cs="Segoe UI"/>
+          <w:color w:val="FFFFFF"/>
+          <w:lang w:val="en-US"/>
+        </w:rPr>
+        <w:t xml:space="preserve">Cryptography In </w:t>
+      </w:r>
+      <w:proofErr w:type="gramStart"/>
+      <w:r>
+        <w:rPr>
+          <w:rFonts w:ascii="Segoe UI" w:hAnsi="Segoe UI" w:cs="Segoe UI"/>
+          <w:color w:val="FFFFFF"/>
+          <w:lang w:val="en-US"/>
+        </w:rPr>
+        <w:t>The</w:t>
+      </w:r>
+      <w:proofErr w:type="gramEnd"/>
+      <w:r>
+        <w:rPr>
+          <w:rFonts w:ascii="Segoe UI" w:hAnsi="Segoe UI" w:cs="Segoe UI"/>
+          <w:color w:val="FFFFFF"/>
+          <w:lang w:val="en-US"/>
+        </w:rPr>
+        <w:t xml:space="preserve"> World Of An Ethical Hacker</w:t>
+      </w:r>
+    </w:p>
+    <w:p>
+      <w:pPr>
+        <w:pStyle w:val="stylesprpz3d"/>
+        <w:shd w:val="clear" w:color="auto" w:fill="10162F"/>
+        <w:spacing w:before="0" w:beforeAutospacing="0"/>
+        <w:rPr>
+          <w:rFonts w:ascii="Segoe UI" w:hAnsi="Segoe UI" w:cs="Segoe UI"/>
+          <w:color w:val="FFFFFF"/>
+          <w:lang w:val="en-US"/>
+        </w:rPr>
+      </w:pPr>
+      <w:r>
+        <w:rPr>
+          <w:rFonts w:ascii="Segoe UI" w:hAnsi="Segoe UI" w:cs="Segoe UI"/>
+          <w:color w:val="FFFFFF"/>
+          <w:lang w:val="en-US"/>
+        </w:rPr>
+        <w:t>As advanced cryptography can be, it is important to know that it can be broken and have vulnerabilities. That said, it is helpful for ethical hackers to be able to exploit cryptographic algorithms in use. By exploiting the algorithm in use, an ethical hacker can analyze the algorithm to identify if any vulnerabilities exist.</w:t>
+      </w:r>
+    </w:p>
+    <w:p>
+      <w:pPr>
+        <w:pStyle w:val="stylesprpz3d"/>
+        <w:shd w:val="clear" w:color="auto" w:fill="10162F"/>
+        <w:spacing w:before="0" w:beforeAutospacing="0"/>
+        <w:rPr>
+          <w:rFonts w:ascii="Segoe UI" w:hAnsi="Segoe UI" w:cs="Segoe UI"/>
+          <w:color w:val="FFFFFF"/>
+          <w:lang w:val="en-US"/>
+        </w:rPr>
+      </w:pPr>
+      <w:r>
+        <w:rPr>
+          <w:rFonts w:ascii="Segoe UI" w:hAnsi="Segoe UI" w:cs="Segoe UI"/>
+          <w:color w:val="FFFFFF"/>
+          <w:lang w:val="en-US"/>
+        </w:rPr>
+        <w:t>Here are some non-exhaustive ways that an ethical hacker can exploit cryptographic vulnerabilities:</w:t>
+      </w:r>
+    </w:p>
+    <w:p>
+      <w:pPr>
+        <w:pStyle w:val="stylesliqple6"/>
+        <w:numPr>
+          <w:ilvl w:val="0"/>
+          <w:numId w:val="2"/>
+        </w:numPr>
+        <w:shd w:val="clear" w:color="auto" w:fill="10162F"/>
+        <w:rPr>
+          <w:rFonts w:ascii="Segoe UI" w:hAnsi="Segoe UI" w:cs="Segoe UI"/>
+          <w:color w:val="FFFFFF"/>
+        </w:rPr>
+      </w:pPr>
+      <w:r>
+        <w:rPr>
+          <w:rFonts w:ascii="Segoe UI" w:hAnsi="Segoe UI" w:cs="Segoe UI"/>
+          <w:color w:val="FFFFFF"/>
+        </w:rPr>
+        <w:t>Key Management</w:t>
+      </w:r>
+    </w:p>
+    <w:p>
+      <w:pPr>
+        <w:pStyle w:val="stylesprpz3d"/>
+        <w:shd w:val="clear" w:color="auto" w:fill="10162F"/>
+        <w:spacing w:before="0" w:beforeAutospacing="0"/>
+        <w:rPr>
+          <w:rFonts w:ascii="Segoe UI" w:hAnsi="Segoe UI" w:cs="Segoe UI"/>
+          <w:color w:val="FFFFFF"/>
+          <w:lang w:val="en-US"/>
+        </w:rPr>
+      </w:pPr>
+      <w:r>
+        <w:rPr>
+          <w:rFonts w:ascii="Segoe UI" w:hAnsi="Segoe UI" w:cs="Segoe UI"/>
+          <w:color w:val="FFFFFF"/>
+          <w:lang w:val="en-US"/>
+        </w:rPr>
+        <w:t>Secured communication between two parties often occurs using secret keys. These secret keys are only known between the two authorized parties. However, your cryptographic system is only as good as your key management system. In other words, if your key management systems contain weak and reusable passwords, your cryptographic system is weak. An ethical hacker can obtain the encryption key for your cryptography system and bypass your cryptographic protections.</w:t>
+      </w:r>
+    </w:p>
+    <w:p>
+      <w:pPr>
+        <w:pStyle w:val="stylesliqple6"/>
+        <w:numPr>
+          <w:ilvl w:val="0"/>
+          <w:numId w:val="3"/>
+        </w:numPr>
+        <w:shd w:val="clear" w:color="auto" w:fill="10162F"/>
+        <w:rPr>
+          <w:rFonts w:ascii="Segoe UI" w:hAnsi="Segoe UI" w:cs="Segoe UI"/>
+          <w:color w:val="FFFFFF"/>
+        </w:rPr>
+      </w:pPr>
+      <w:proofErr w:type="spellStart"/>
+      <w:r>
+        <w:rPr>
+          <w:rFonts w:ascii="Segoe UI" w:hAnsi="Segoe UI" w:cs="Segoe UI"/>
+          <w:color w:val="FFFFFF"/>
+        </w:rPr>
+        <w:t>Insecure</w:t>
+      </w:r>
+      <w:proofErr w:type="spellEnd"/>
+      <w:r>
+        <w:rPr>
+          <w:rFonts w:ascii="Segoe UI" w:hAnsi="Segoe UI" w:cs="Segoe UI"/>
+          <w:color w:val="FFFFFF"/>
+        </w:rPr>
+        <w:t xml:space="preserve"> </w:t>
+      </w:r>
+      <w:proofErr w:type="spellStart"/>
+      <w:r>
+        <w:rPr>
+          <w:rFonts w:ascii="Segoe UI" w:hAnsi="Segoe UI" w:cs="Segoe UI"/>
+          <w:color w:val="FFFFFF"/>
+        </w:rPr>
+        <w:t>Encryption</w:t>
+      </w:r>
+      <w:proofErr w:type="spellEnd"/>
+      <w:r>
+        <w:rPr>
+          <w:rFonts w:ascii="Segoe UI" w:hAnsi="Segoe UI" w:cs="Segoe UI"/>
+          <w:color w:val="FFFFFF"/>
+        </w:rPr>
+        <w:t xml:space="preserve"> </w:t>
+      </w:r>
+      <w:proofErr w:type="spellStart"/>
+      <w:r>
+        <w:rPr>
+          <w:rFonts w:ascii="Segoe UI" w:hAnsi="Segoe UI" w:cs="Segoe UI"/>
+          <w:color w:val="FFFFFF"/>
+        </w:rPr>
+        <w:t>Algorithms</w:t>
+      </w:r>
+      <w:proofErr w:type="spellEnd"/>
+    </w:p>
+    <w:p>
+      <w:pPr>
+        <w:pStyle w:val="stylesprpz3d"/>
+        <w:shd w:val="clear" w:color="auto" w:fill="10162F"/>
+        <w:spacing w:before="0" w:beforeAutospacing="0"/>
+        <w:rPr>
+          <w:rFonts w:ascii="Segoe UI" w:hAnsi="Segoe UI" w:cs="Segoe UI"/>
+          <w:color w:val="FFFFFF"/>
+          <w:lang w:val="en-US"/>
+        </w:rPr>
+      </w:pPr>
+      <w:r>
+        <w:rPr>
+          <w:rFonts w:ascii="Segoe UI" w:hAnsi="Segoe UI" w:cs="Segoe UI"/>
+          <w:color w:val="FFFFFF"/>
+          <w:lang w:val="en-US"/>
+        </w:rPr>
+        <w:t>Insecure encryption sounds a bit weird, but it exists. An encryption algorithm can be insecure if it is weak, outdated, broken, or isn’t used correctly. Those insecurities mentioned allows for vulnerabilities within a system waiting to be exploited. As an ethical hacker, one of your jobs is to identify and exploit those vulnerabilities before a malicious actor does. That said, an ethical hacker might research encryption algorithm vulnerabilities to identify its weaknesses.</w:t>
+      </w:r>
+    </w:p>
+    <w:p>
+      <w:pPr>
+        <w:pStyle w:val="stylesliqple6"/>
+        <w:numPr>
+          <w:ilvl w:val="0"/>
+          <w:numId w:val="4"/>
+        </w:numPr>
+        <w:shd w:val="clear" w:color="auto" w:fill="10162F"/>
+        <w:rPr>
+          <w:rFonts w:ascii="Segoe UI" w:hAnsi="Segoe UI" w:cs="Segoe UI"/>
+          <w:color w:val="FFFFFF"/>
+        </w:rPr>
+      </w:pPr>
+      <w:r>
+        <w:rPr>
+          <w:rFonts w:ascii="Segoe UI" w:hAnsi="Segoe UI" w:cs="Segoe UI"/>
+          <w:color w:val="FFFFFF"/>
+        </w:rPr>
+        <w:t xml:space="preserve">DIY </w:t>
+      </w:r>
+      <w:proofErr w:type="spellStart"/>
+      <w:r>
+        <w:rPr>
+          <w:rFonts w:ascii="Segoe UI" w:hAnsi="Segoe UI" w:cs="Segoe UI"/>
+          <w:color w:val="FFFFFF"/>
+        </w:rPr>
+        <w:t>Algorithms</w:t>
+      </w:r>
+      <w:proofErr w:type="spellEnd"/>
+      <w:r>
+        <w:rPr>
+          <w:rFonts w:ascii="Segoe UI" w:hAnsi="Segoe UI" w:cs="Segoe UI"/>
+          <w:color w:val="FFFFFF"/>
+        </w:rPr>
+        <w:t>/</w:t>
+      </w:r>
+      <w:proofErr w:type="spellStart"/>
+      <w:r>
+        <w:rPr>
+          <w:rFonts w:ascii="Segoe UI" w:hAnsi="Segoe UI" w:cs="Segoe UI"/>
+          <w:color w:val="FFFFFF"/>
+        </w:rPr>
+        <w:t>Protocols</w:t>
+      </w:r>
+      <w:proofErr w:type="spellEnd"/>
+    </w:p>
+    <w:p>
+      <w:pPr>
+        <w:pStyle w:val="stylesprpz3d"/>
+        <w:shd w:val="clear" w:color="auto" w:fill="10162F"/>
+        <w:spacing w:before="0" w:beforeAutospacing="0"/>
+        <w:rPr>
+          <w:rFonts w:ascii="Segoe UI" w:hAnsi="Segoe UI" w:cs="Segoe UI"/>
+          <w:color w:val="FFFFFF"/>
+          <w:lang w:val="en-US"/>
+        </w:rPr>
+      </w:pPr>
+      <w:r>
+        <w:rPr>
+          <w:rFonts w:ascii="Segoe UI" w:hAnsi="Segoe UI" w:cs="Segoe UI"/>
+          <w:color w:val="FFFFFF"/>
+          <w:lang w:val="en-US"/>
+        </w:rPr>
+        <w:t>As difficult as cryptographic encryption is, many individuals attempt to create their own to make it better than the standard. This is dangerous and opens a whole world of possible vulnerability issues. An ethical hacker can reverse engineer the encryption algorithm to identify its vulnerabilities and exploit them. If an ethical hacker can do this, so can a malicious hacker. If a malicious hacker successfully reverse-engineers the system’s custom encryption, the malicious hacker will now have access to your system.</w:t>
+      </w:r>
+    </w:p>
+    <w:p>
+      <w:pPr>
+        <w:pStyle w:val="stylesprpz3d"/>
+        <w:shd w:val="clear" w:color="auto" w:fill="10162F"/>
+        <w:spacing w:before="0" w:beforeAutospacing="0"/>
+        <w:rPr>
+          <w:rFonts w:ascii="Segoe UI" w:hAnsi="Segoe UI" w:cs="Segoe UI"/>
+          <w:color w:val="FFFFFF"/>
+          <w:lang w:val="en-US"/>
+        </w:rPr>
+      </w:pPr>
+      <w:r>
+        <w:rPr>
+          <w:rFonts w:ascii="Segoe UI" w:hAnsi="Segoe UI" w:cs="Segoe UI"/>
+          <w:color w:val="FFFFFF"/>
+          <w:lang w:val="en-US"/>
+        </w:rPr>
+        <w:lastRenderedPageBreak/>
+        <w:t>This list of ways that hackers can exploit cryptographic vulnerabilities is not exhaustive. There are several more ways to exploit cryptographic vulnerabilities, and they will continue to be so as technology develops.</w:t>
+      </w:r>
+    </w:p>
+    <w:p>
+      <w:pPr>
+        <w:pStyle w:val="2"/>
+        <w:shd w:val="clear" w:color="auto" w:fill="10162F"/>
+        <w:rPr>
+          <w:rFonts w:ascii="Segoe UI" w:hAnsi="Segoe UI" w:cs="Segoe UI"/>
+          <w:color w:val="FFFFFF"/>
+          <w:lang w:val="en-US"/>
+        </w:rPr>
+      </w:pPr>
+      <w:r>
+        <w:rPr>
+          <w:rFonts w:ascii="Segoe UI" w:hAnsi="Segoe UI" w:cs="Segoe UI"/>
+          <w:color w:val="FFFFFF"/>
+          <w:lang w:val="en-US"/>
+        </w:rPr>
+        <w:t>Conclusion</w:t>
+      </w:r>
+    </w:p>
+    <w:p>
+      <w:pPr>
+        <w:pStyle w:val="stylesprpz3d"/>
+        <w:shd w:val="clear" w:color="auto" w:fill="10162F"/>
+        <w:spacing w:before="0" w:beforeAutospacing="0" w:after="0" w:afterAutospacing="0"/>
+        <w:rPr>
+          <w:rFonts w:ascii="Segoe UI" w:hAnsi="Segoe UI" w:cs="Segoe UI"/>
+          <w:color w:val="FFFFFF"/>
+          <w:lang w:val="en-US"/>
+        </w:rPr>
+      </w:pPr>
+      <w:r>
+        <w:rPr>
+          <w:rFonts w:ascii="Segoe UI" w:hAnsi="Segoe UI" w:cs="Segoe UI"/>
+          <w:color w:val="FFFFFF"/>
+          <w:lang w:val="en-US"/>
+        </w:rPr>
+        <w:t>Cryptography is a useful tool for preserving confidentiality and integrity, as well as providing means of authentication and non-repudiation. However, cryptography, through the mean encryption algorithms, is not free from vulnerabilities. It is up to the ethical hacker to identify, exploit, and resolve those vulnerabilities before a malicious hacker identifies and exploits them.</w:t>
+      </w:r>
+    </w:p>
+    <w:p>
+      <w:pPr>
         <w:jc w:val="both"/>
         <w:rPr>
           <w:lang w:val="en-US"/>
@@ -889,6 +1208,453 @@
 <file path=word/numbering.xml><?xml version="1.0" encoding="utf-8"?>
 <w:numbering xmlns:wpc="http://schemas.microsoft.com/office/word/2010/wordprocessingCanvas" xmlns:cx="http://schemas.microsoft.com/office/drawing/2014/chartex" xmlns:cx1="http://schemas.microsoft.com/office/drawing/2015/9/8/chartex" xmlns:cx2="http://schemas.microsoft.com/office/drawing/2015/10/21/chartex" xmlns:cx3="http://schemas.microsoft.com/office/drawing/2016/5/9/chartex" xmlns:cx4="http://schemas.microsoft.com/office/drawing/2016/5/10/chartex" xmlns:cx5="http://schemas.microsoft.com/office/drawing/2016/5/11/chartex" xmlns:cx6="http://schemas.microsoft.com/office/drawing/2016/5/12/chartex" xmlns:cx7="http://schemas.microsoft.com/office/drawing/2016/5/13/chartex" xmlns:cx8="http://schemas.microsoft.com/office/drawing/2016/5/14/chartex" xmlns:mc="http://schemas.openxmlformats.org/markup-compatibility/2006" xmlns:aink="http://schemas.microsoft.com/office/drawing/2016/ink" xmlns:am3d="http://schemas.microsoft.com/office/drawing/2017/model3d" xmlns:o="urn:schemas-microsoft-com:office:office" xmlns:oel="http://schemas.microsoft.com/office/2019/extlst" xmlns:r="http://schemas.openxmlformats.org/officeDocument/2006/relationships" xmlns:m="http://schemas.openxmlformats.org/officeDocument/2006/math" xmlns:v="urn:schemas-microsoft-com:vml" xmlns:wp14="http://schemas.microsoft.com/office/word/2010/wordprocessingDrawing" xmlns:wp="http://schemas.openxmlformats.org/drawingml/2006/wordprocessingDrawing" xmlns:w10="urn:schemas-microsoft-com:office:word" xmlns:w="http://schemas.openxmlformats.org/wordprocessingml/2006/main" xmlns:w14="http://schemas.microsoft.com/office/word/2010/wordml" xmlns:w15="http://schemas.microsoft.com/office/word/2012/wordml" xmlns:w16cex="http://schemas.microsoft.com/office/word/2018/wordml/cex" xmlns:w16cid="http://schemas.microsoft.com/office/word/2016/wordml/cid" xmlns:w16="http://schemas.microsoft.com/office/word/2018/wordml" xmlns:w16sdtdh="http://schemas.microsoft.com/office/word/2020/wordml/sdtdatahash" xmlns:w16se="http://schemas.microsoft.com/office/word/2015/wordml/symex" xmlns:wpg="http://schemas.microsoft.com/office/word/2010/wordprocessingGroup" xmlns:wpi="http://schemas.microsoft.com/office/word/2010/wordprocessingInk" xmlns:wne="http://schemas.microsoft.com/office/word/2006/wordml" xmlns:wps="http://schemas.microsoft.com/office/word/2010/wordprocessingShape" mc:Ignorable="w14 w15 w16se w16cid w16 w16cex w16sdtdh wp14">
   <w:abstractNum w:abstractNumId="0" w15:restartNumberingAfterBreak="0">
+    <w:nsid w:val="159F2AE6"/>
+    <w:multiLevelType w:val="multilevel"/>
+    <w:tmpl w:val="EE2A4E70"/>
+    <w:lvl w:ilvl="0">
+      <w:start w:val="1"/>
+      <w:numFmt w:val="bullet"/>
+      <w:lvlText w:val=""/>
+      <w:lvlJc w:val="left"/>
+      <w:pPr>
+        <w:tabs>
+          <w:tab w:val="num" w:pos="720"/>
+        </w:tabs>
+        <w:ind w:left="720" w:hanging="360"/>
+      </w:pPr>
+      <w:rPr>
+        <w:rFonts w:ascii="Symbol" w:hAnsi="Symbol" w:hint="default"/>
+        <w:sz w:val="20"/>
+      </w:rPr>
+    </w:lvl>
+    <w:lvl w:ilvl="1" w:tentative="1">
+      <w:start w:val="1"/>
+      <w:numFmt w:val="bullet"/>
+      <w:lvlText w:val="o"/>
+      <w:lvlJc w:val="left"/>
+      <w:pPr>
+        <w:tabs>
+          <w:tab w:val="num" w:pos="1440"/>
+        </w:tabs>
+        <w:ind w:left="1440" w:hanging="360"/>
+      </w:pPr>
+      <w:rPr>
+        <w:rFonts w:ascii="Courier New" w:hAnsi="Courier New" w:hint="default"/>
+        <w:sz w:val="20"/>
+      </w:rPr>
+    </w:lvl>
+    <w:lvl w:ilvl="2" w:tentative="1">
+      <w:start w:val="1"/>
+      <w:numFmt w:val="bullet"/>
+      <w:lvlText w:val=""/>
+      <w:lvlJc w:val="left"/>
+      <w:pPr>
+        <w:tabs>
+          <w:tab w:val="num" w:pos="2160"/>
+        </w:tabs>
+        <w:ind w:left="2160" w:hanging="360"/>
+      </w:pPr>
+      <w:rPr>
+        <w:rFonts w:ascii="Wingdings" w:hAnsi="Wingdings" w:hint="default"/>
+        <w:sz w:val="20"/>
+      </w:rPr>
+    </w:lvl>
+    <w:lvl w:ilvl="3" w:tentative="1">
+      <w:start w:val="1"/>
+      <w:numFmt w:val="bullet"/>
+      <w:lvlText w:val=""/>
+      <w:lvlJc w:val="left"/>
+      <w:pPr>
+        <w:tabs>
+          <w:tab w:val="num" w:pos="2880"/>
+        </w:tabs>
+        <w:ind w:left="2880" w:hanging="360"/>
+      </w:pPr>
+      <w:rPr>
+        <w:rFonts w:ascii="Wingdings" w:hAnsi="Wingdings" w:hint="default"/>
+        <w:sz w:val="20"/>
+      </w:rPr>
+    </w:lvl>
+    <w:lvl w:ilvl="4" w:tentative="1">
+      <w:start w:val="1"/>
+      <w:numFmt w:val="bullet"/>
+      <w:lvlText w:val=""/>
+      <w:lvlJc w:val="left"/>
+      <w:pPr>
+        <w:tabs>
+          <w:tab w:val="num" w:pos="3600"/>
+        </w:tabs>
+        <w:ind w:left="3600" w:hanging="360"/>
+      </w:pPr>
+      <w:rPr>
+        <w:rFonts w:ascii="Wingdings" w:hAnsi="Wingdings" w:hint="default"/>
+        <w:sz w:val="20"/>
+      </w:rPr>
+    </w:lvl>
+    <w:lvl w:ilvl="5" w:tentative="1">
+      <w:start w:val="1"/>
+      <w:numFmt w:val="bullet"/>
+      <w:lvlText w:val=""/>
+      <w:lvlJc w:val="left"/>
+      <w:pPr>
+        <w:tabs>
+          <w:tab w:val="num" w:pos="4320"/>
+        </w:tabs>
+        <w:ind w:left="4320" w:hanging="360"/>
+      </w:pPr>
+      <w:rPr>
+        <w:rFonts w:ascii="Wingdings" w:hAnsi="Wingdings" w:hint="default"/>
+        <w:sz w:val="20"/>
+      </w:rPr>
+    </w:lvl>
+    <w:lvl w:ilvl="6" w:tentative="1">
+      <w:start w:val="1"/>
+      <w:numFmt w:val="bullet"/>
+      <w:lvlText w:val=""/>
+      <w:lvlJc w:val="left"/>
+      <w:pPr>
+        <w:tabs>
+          <w:tab w:val="num" w:pos="5040"/>
+        </w:tabs>
+        <w:ind w:left="5040" w:hanging="360"/>
+      </w:pPr>
+      <w:rPr>
+        <w:rFonts w:ascii="Wingdings" w:hAnsi="Wingdings" w:hint="default"/>
+        <w:sz w:val="20"/>
+      </w:rPr>
+    </w:lvl>
+    <w:lvl w:ilvl="7" w:tentative="1">
+      <w:start w:val="1"/>
+      <w:numFmt w:val="bullet"/>
+      <w:lvlText w:val=""/>
+      <w:lvlJc w:val="left"/>
+      <w:pPr>
+        <w:tabs>
+          <w:tab w:val="num" w:pos="5760"/>
+        </w:tabs>
+        <w:ind w:left="5760" w:hanging="360"/>
+      </w:pPr>
+      <w:rPr>
+        <w:rFonts w:ascii="Wingdings" w:hAnsi="Wingdings" w:hint="default"/>
+        <w:sz w:val="20"/>
+      </w:rPr>
+    </w:lvl>
+    <w:lvl w:ilvl="8" w:tentative="1">
+      <w:start w:val="1"/>
+      <w:numFmt w:val="bullet"/>
+      <w:lvlText w:val=""/>
+      <w:lvlJc w:val="left"/>
+      <w:pPr>
+        <w:tabs>
+          <w:tab w:val="num" w:pos="6480"/>
+        </w:tabs>
+        <w:ind w:left="6480" w:hanging="360"/>
+      </w:pPr>
+      <w:rPr>
+        <w:rFonts w:ascii="Wingdings" w:hAnsi="Wingdings" w:hint="default"/>
+        <w:sz w:val="20"/>
+      </w:rPr>
+    </w:lvl>
+  </w:abstractNum>
+  <w:abstractNum w:abstractNumId="1" w15:restartNumberingAfterBreak="0">
+    <w:nsid w:val="2A280608"/>
+    <w:multiLevelType w:val="multilevel"/>
+    <w:tmpl w:val="0E68FC04"/>
+    <w:lvl w:ilvl="0">
+      <w:start w:val="1"/>
+      <w:numFmt w:val="bullet"/>
+      <w:lvlText w:val=""/>
+      <w:lvlJc w:val="left"/>
+      <w:pPr>
+        <w:tabs>
+          <w:tab w:val="num" w:pos="720"/>
+        </w:tabs>
+        <w:ind w:left="720" w:hanging="360"/>
+      </w:pPr>
+      <w:rPr>
+        <w:rFonts w:ascii="Symbol" w:hAnsi="Symbol" w:hint="default"/>
+        <w:sz w:val="20"/>
+      </w:rPr>
+    </w:lvl>
+    <w:lvl w:ilvl="1" w:tentative="1">
+      <w:start w:val="1"/>
+      <w:numFmt w:val="bullet"/>
+      <w:lvlText w:val="o"/>
+      <w:lvlJc w:val="left"/>
+      <w:pPr>
+        <w:tabs>
+          <w:tab w:val="num" w:pos="1440"/>
+        </w:tabs>
+        <w:ind w:left="1440" w:hanging="360"/>
+      </w:pPr>
+      <w:rPr>
+        <w:rFonts w:ascii="Courier New" w:hAnsi="Courier New" w:hint="default"/>
+        <w:sz w:val="20"/>
+      </w:rPr>
+    </w:lvl>
+    <w:lvl w:ilvl="2" w:tentative="1">
+      <w:start w:val="1"/>
+      <w:numFmt w:val="bullet"/>
+      <w:lvlText w:val=""/>
+      <w:lvlJc w:val="left"/>
+      <w:pPr>
+        <w:tabs>
+          <w:tab w:val="num" w:pos="2160"/>
+        </w:tabs>
+        <w:ind w:left="2160" w:hanging="360"/>
+      </w:pPr>
+      <w:rPr>
+        <w:rFonts w:ascii="Wingdings" w:hAnsi="Wingdings" w:hint="default"/>
+        <w:sz w:val="20"/>
+      </w:rPr>
+    </w:lvl>
+    <w:lvl w:ilvl="3" w:tentative="1">
+      <w:start w:val="1"/>
+      <w:numFmt w:val="bullet"/>
+      <w:lvlText w:val=""/>
+      <w:lvlJc w:val="left"/>
+      <w:pPr>
+        <w:tabs>
+          <w:tab w:val="num" w:pos="2880"/>
+        </w:tabs>
+        <w:ind w:left="2880" w:hanging="360"/>
+      </w:pPr>
+      <w:rPr>
+        <w:rFonts w:ascii="Wingdings" w:hAnsi="Wingdings" w:hint="default"/>
+        <w:sz w:val="20"/>
+      </w:rPr>
+    </w:lvl>
+    <w:lvl w:ilvl="4" w:tentative="1">
+      <w:start w:val="1"/>
+      <w:numFmt w:val="bullet"/>
+      <w:lvlText w:val=""/>
+      <w:lvlJc w:val="left"/>
+      <w:pPr>
+        <w:tabs>
+          <w:tab w:val="num" w:pos="3600"/>
+        </w:tabs>
+        <w:ind w:left="3600" w:hanging="360"/>
+      </w:pPr>
+      <w:rPr>
+        <w:rFonts w:ascii="Wingdings" w:hAnsi="Wingdings" w:hint="default"/>
+        <w:sz w:val="20"/>
+      </w:rPr>
+    </w:lvl>
+    <w:lvl w:ilvl="5" w:tentative="1">
+      <w:start w:val="1"/>
+      <w:numFmt w:val="bullet"/>
+      <w:lvlText w:val=""/>
+      <w:lvlJc w:val="left"/>
+      <w:pPr>
+        <w:tabs>
+          <w:tab w:val="num" w:pos="4320"/>
+        </w:tabs>
+        <w:ind w:left="4320" w:hanging="360"/>
+      </w:pPr>
+      <w:rPr>
+        <w:rFonts w:ascii="Wingdings" w:hAnsi="Wingdings" w:hint="default"/>
+        <w:sz w:val="20"/>
+      </w:rPr>
+    </w:lvl>
+    <w:lvl w:ilvl="6" w:tentative="1">
+      <w:start w:val="1"/>
+      <w:numFmt w:val="bullet"/>
+      <w:lvlText w:val=""/>
+      <w:lvlJc w:val="left"/>
+      <w:pPr>
+        <w:tabs>
+          <w:tab w:val="num" w:pos="5040"/>
+        </w:tabs>
+        <w:ind w:left="5040" w:hanging="360"/>
+      </w:pPr>
+      <w:rPr>
+        <w:rFonts w:ascii="Wingdings" w:hAnsi="Wingdings" w:hint="default"/>
+        <w:sz w:val="20"/>
+      </w:rPr>
+    </w:lvl>
+    <w:lvl w:ilvl="7" w:tentative="1">
+      <w:start w:val="1"/>
+      <w:numFmt w:val="bullet"/>
+      <w:lvlText w:val=""/>
+      <w:lvlJc w:val="left"/>
+      <w:pPr>
+        <w:tabs>
+          <w:tab w:val="num" w:pos="5760"/>
+        </w:tabs>
+        <w:ind w:left="5760" w:hanging="360"/>
+      </w:pPr>
+      <w:rPr>
+        <w:rFonts w:ascii="Wingdings" w:hAnsi="Wingdings" w:hint="default"/>
+        <w:sz w:val="20"/>
+      </w:rPr>
+    </w:lvl>
+    <w:lvl w:ilvl="8" w:tentative="1">
+      <w:start w:val="1"/>
+      <w:numFmt w:val="bullet"/>
+      <w:lvlText w:val=""/>
+      <w:lvlJc w:val="left"/>
+      <w:pPr>
+        <w:tabs>
+          <w:tab w:val="num" w:pos="6480"/>
+        </w:tabs>
+        <w:ind w:left="6480" w:hanging="360"/>
+      </w:pPr>
+      <w:rPr>
+        <w:rFonts w:ascii="Wingdings" w:hAnsi="Wingdings" w:hint="default"/>
+        <w:sz w:val="20"/>
+      </w:rPr>
+    </w:lvl>
+  </w:abstractNum>
+  <w:abstractNum w:abstractNumId="2" w15:restartNumberingAfterBreak="0">
+    <w:nsid w:val="36215AAF"/>
+    <w:multiLevelType w:val="multilevel"/>
+    <w:tmpl w:val="65086A6C"/>
+    <w:lvl w:ilvl="0">
+      <w:start w:val="1"/>
+      <w:numFmt w:val="bullet"/>
+      <w:lvlText w:val=""/>
+      <w:lvlJc w:val="left"/>
+      <w:pPr>
+        <w:tabs>
+          <w:tab w:val="num" w:pos="720"/>
+        </w:tabs>
+        <w:ind w:left="720" w:hanging="360"/>
+      </w:pPr>
+      <w:rPr>
+        <w:rFonts w:ascii="Symbol" w:hAnsi="Symbol" w:hint="default"/>
+        <w:sz w:val="20"/>
+      </w:rPr>
+    </w:lvl>
+    <w:lvl w:ilvl="1" w:tentative="1">
+      <w:start w:val="1"/>
+      <w:numFmt w:val="bullet"/>
+      <w:lvlText w:val="o"/>
+      <w:lvlJc w:val="left"/>
+      <w:pPr>
+        <w:tabs>
+          <w:tab w:val="num" w:pos="1440"/>
+        </w:tabs>
+        <w:ind w:left="1440" w:hanging="360"/>
+      </w:pPr>
+      <w:rPr>
+        <w:rFonts w:ascii="Courier New" w:hAnsi="Courier New" w:hint="default"/>
+        <w:sz w:val="20"/>
+      </w:rPr>
+    </w:lvl>
+    <w:lvl w:ilvl="2" w:tentative="1">
+      <w:start w:val="1"/>
+      <w:numFmt w:val="bullet"/>
+      <w:lvlText w:val=""/>
+      <w:lvlJc w:val="left"/>
+      <w:pPr>
+        <w:tabs>
+          <w:tab w:val="num" w:pos="2160"/>
+        </w:tabs>
+        <w:ind w:left="2160" w:hanging="360"/>
+      </w:pPr>
+      <w:rPr>
+        <w:rFonts w:ascii="Wingdings" w:hAnsi="Wingdings" w:hint="default"/>
+        <w:sz w:val="20"/>
+      </w:rPr>
+    </w:lvl>
+    <w:lvl w:ilvl="3" w:tentative="1">
+      <w:start w:val="1"/>
+      <w:numFmt w:val="bullet"/>
+      <w:lvlText w:val=""/>
+      <w:lvlJc w:val="left"/>
+      <w:pPr>
+        <w:tabs>
+          <w:tab w:val="num" w:pos="2880"/>
+        </w:tabs>
+        <w:ind w:left="2880" w:hanging="360"/>
+      </w:pPr>
+      <w:rPr>
+        <w:rFonts w:ascii="Wingdings" w:hAnsi="Wingdings" w:hint="default"/>
+        <w:sz w:val="20"/>
+      </w:rPr>
+    </w:lvl>
+    <w:lvl w:ilvl="4" w:tentative="1">
+      <w:start w:val="1"/>
+      <w:numFmt w:val="bullet"/>
+      <w:lvlText w:val=""/>
+      <w:lvlJc w:val="left"/>
+      <w:pPr>
+        <w:tabs>
+          <w:tab w:val="num" w:pos="3600"/>
+        </w:tabs>
+        <w:ind w:left="3600" w:hanging="360"/>
+      </w:pPr>
+      <w:rPr>
+        <w:rFonts w:ascii="Wingdings" w:hAnsi="Wingdings" w:hint="default"/>
+        <w:sz w:val="20"/>
+      </w:rPr>
+    </w:lvl>
+    <w:lvl w:ilvl="5" w:tentative="1">
+      <w:start w:val="1"/>
+      <w:numFmt w:val="bullet"/>
+      <w:lvlText w:val=""/>
+      <w:lvlJc w:val="left"/>
+      <w:pPr>
+        <w:tabs>
+          <w:tab w:val="num" w:pos="4320"/>
+        </w:tabs>
+        <w:ind w:left="4320" w:hanging="360"/>
+      </w:pPr>
+      <w:rPr>
+        <w:rFonts w:ascii="Wingdings" w:hAnsi="Wingdings" w:hint="default"/>
+        <w:sz w:val="20"/>
+      </w:rPr>
+    </w:lvl>
+    <w:lvl w:ilvl="6" w:tentative="1">
+      <w:start w:val="1"/>
+      <w:numFmt w:val="bullet"/>
+      <w:lvlText w:val=""/>
+      <w:lvlJc w:val="left"/>
+      <w:pPr>
+        <w:tabs>
+          <w:tab w:val="num" w:pos="5040"/>
+        </w:tabs>
+        <w:ind w:left="5040" w:hanging="360"/>
+      </w:pPr>
+      <w:rPr>
+        <w:rFonts w:ascii="Wingdings" w:hAnsi="Wingdings" w:hint="default"/>
+        <w:sz w:val="20"/>
+      </w:rPr>
+    </w:lvl>
+    <w:lvl w:ilvl="7" w:tentative="1">
+      <w:start w:val="1"/>
+      <w:numFmt w:val="bullet"/>
+      <w:lvlText w:val=""/>
+      <w:lvlJc w:val="left"/>
+      <w:pPr>
+        <w:tabs>
+          <w:tab w:val="num" w:pos="5760"/>
+        </w:tabs>
+        <w:ind w:left="5760" w:hanging="360"/>
+      </w:pPr>
+      <w:rPr>
+        <w:rFonts w:ascii="Wingdings" w:hAnsi="Wingdings" w:hint="default"/>
+        <w:sz w:val="20"/>
+      </w:rPr>
+    </w:lvl>
+    <w:lvl w:ilvl="8" w:tentative="1">
+      <w:start w:val="1"/>
+      <w:numFmt w:val="bullet"/>
+      <w:lvlText w:val=""/>
+      <w:lvlJc w:val="left"/>
+      <w:pPr>
+        <w:tabs>
+          <w:tab w:val="num" w:pos="6480"/>
+        </w:tabs>
+        <w:ind w:left="6480" w:hanging="360"/>
+      </w:pPr>
+      <w:rPr>
+        <w:rFonts w:ascii="Wingdings" w:hAnsi="Wingdings" w:hint="default"/>
+        <w:sz w:val="20"/>
+      </w:rPr>
+    </w:lvl>
+  </w:abstractNum>
+  <w:abstractNum w:abstractNumId="3" w15:restartNumberingAfterBreak="0">
     <w:nsid w:val="690D62F3"/>
     <w:multiLevelType w:val="multilevel"/>
     <w:tmpl w:val="AA9CC7EE"/>
@@ -1002,7 +1768,16 @@
     </w:lvl>
   </w:abstractNum>
   <w:num w:numId="1" w16cid:durableId="966474708">
+    <w:abstractNumId w:val="3"/>
+  </w:num>
+  <w:num w:numId="2" w16cid:durableId="1528061245">
     <w:abstractNumId w:val="0"/>
+  </w:num>
+  <w:num w:numId="3" w16cid:durableId="449856610">
+    <w:abstractNumId w:val="2"/>
+  </w:num>
+  <w:num w:numId="4" w16cid:durableId="1819766269">
+    <w:abstractNumId w:val="1"/>
   </w:num>
 </w:numbering>
 </file>

</xml_diff>